<commit_message>
rapport fini manque partie robin et ajout doc dans le prog
</commit_message>
<xml_diff>
--- a/rapport projet java.docx
+++ b/rapport projet java.docx
@@ -654,13 +654,7 @@
         <w:rPr>
           <w:i/>
         </w:rPr>
-        <w:t>demanderBoisson (Civil, Boisson</w:t>
-      </w:r>
-      <w:r>
-        <w:rPr>
-          <w:i/>
-        </w:rPr>
-        <w:t>)</w:t>
+        <w:t>demanderBoisson (Civil, Boisson)</w:t>
       </w:r>
       <w:r>
         <w:rPr>
@@ -683,28 +677,473 @@
       <w:r>
         <w:t>Un système de « crimes » que va pouvoir commettre le brigand qui vont pouvoir être déjoués/contrés par le cowboy ou le shérif, comme exemple, la Dame va se faire enlever, le cowboy va pouvoir la libérer et le shérif emprisonner le brigand.</w:t>
       </w:r>
-      <w:bookmarkStart w:id="0" w:name="_GoBack"/>
-      <w:bookmarkEnd w:id="0"/>
-    </w:p>
-    <w:p>
-      <w:pPr>
-        <w:jc w:val="both"/>
-      </w:pPr>
-      <w:r>
+    </w:p>
+    <w:p>
+      <w:pPr>
+        <w:jc w:val="both"/>
+      </w:pPr>
+      <w:r>
+        <w:tab/>
+        <w:t>- Un système d</w:t>
+      </w:r>
+      <w:r>
+        <w:t xml:space="preserve">e classe </w:t>
+      </w:r>
+      <w:r>
+        <w:t xml:space="preserve">interface pour les personnages commerçants (Banquier et </w:t>
+      </w:r>
+      <w:r>
+        <w:t>Barman), qui va déclencher une réaction du personnage à la suite d’un braquage par le brigand. Ceux-ci auront une certaine chance de vider leur réserve d’alcool et peut être de tomber en dépression à la suite de ça.</w:t>
+      </w:r>
+    </w:p>
+    <w:p>
+      <w:pPr>
+        <w:jc w:val="both"/>
+      </w:pPr>
+    </w:p>
+    <w:p>
+      <w:pPr>
+        <w:jc w:val="both"/>
+      </w:pPr>
+      <w:r>
+        <w:lastRenderedPageBreak/>
+        <w:tab/>
+      </w:r>
+    </w:p>
+    <w:p>
+      <w:pPr>
+        <w:ind w:firstLine="708"/>
+        <w:jc w:val="both"/>
+      </w:pPr>
+      <w:r>
+        <w:t xml:space="preserve">- Enfin un système d’argent pour les personnages de Type Civil. Ceux-ci auront un somme d’argent de base dès leur instanciation, cette somme pourra varier selon ce qu’ils décideront de faire, par exemple tous pourront choisir de donner de l’argent à un autre personnage via </w:t>
+      </w:r>
+      <w:r>
+        <w:t xml:space="preserve"> </w:t>
+      </w:r>
+      <w:r>
+        <w:rPr>
+          <w:i/>
+        </w:rPr>
+        <w:t>donnerArgent(Civil,argent)</w:t>
+      </w:r>
+      <w:r>
+        <w:rPr>
+          <w:i/>
+        </w:rPr>
+        <w:t xml:space="preserve"> </w:t>
+      </w:r>
+      <w:r>
+        <w:t xml:space="preserve">et auront la possibilité de faire un prêt au banquier (donc en se rendant à la banque). Ce prêt pourra être accordé si </w:t>
+      </w:r>
+      <w:r>
+        <w:t xml:space="preserve">celui qui le demande rempli quelques conditions sur la somme qu’il demande. Par exemple un personnage ne peut pas demander plus </w:t>
+      </w:r>
+      <w:r>
+        <w:t>de</w:t>
+      </w:r>
+      <w:r>
+        <w:t xml:space="preserve"> 45% de ce qu’il a déjà. Ce système</w:t>
+      </w:r>
+      <w:r>
+        <w:t xml:space="preserve"> rajoute un plus au programme en augmentant les interactions possibles entre personnages, c’est le cas avec les commande de boissons au Barman.</w:t>
+      </w:r>
+    </w:p>
+    <w:p>
+      <w:pPr>
+        <w:ind w:firstLine="708"/>
+        <w:jc w:val="both"/>
+      </w:pPr>
+    </w:p>
+    <w:p>
+      <w:pPr>
+        <w:jc w:val="both"/>
+      </w:pPr>
+      <w:r>
+        <w:t>Il y</w:t>
+      </w:r>
+      <w:r>
+        <w:t xml:space="preserve"> a</w:t>
+      </w:r>
+      <w:r>
+        <w:t xml:space="preserve"> également d’autres méthodes permettant de faire quelques petites choses comme jouer d’un instrument pour le </w:t>
+      </w:r>
+      <w:r>
+        <w:t>B</w:t>
+      </w:r>
+      <w:r>
+        <w:t xml:space="preserve">arman, </w:t>
+      </w:r>
+      <w:r>
+        <w:t>se présenter (pour tous les personnages), ou encore s’échapper de prison pour le Brigand.</w:t>
+      </w:r>
+    </w:p>
+    <w:p>
+      <w:pPr>
+        <w:jc w:val="both"/>
+      </w:pPr>
+      <w:r>
+        <w:t>Toutes ces classes mettent en œuvre un environnement dans lequel l’utilisateur va pouvoir bouger et agir, il reste très basique mais pose les bases d’un jeu vidéo RPG.</w:t>
+      </w:r>
+      <w:r>
+        <w:t xml:space="preserve"> Nous avons </w:t>
+      </w:r>
+      <w:r>
+        <w:t>mis</w:t>
+      </w:r>
+      <w:r>
+        <w:t xml:space="preserve"> en place un système de sauvegarde partie, qui va enregistrer dans un fichier </w:t>
+      </w:r>
+      <w:r>
+        <w:t>tou</w:t>
+      </w:r>
+      <w:r>
+        <w:t>tes</w:t>
+      </w:r>
+      <w:r>
+        <w:t xml:space="preserve"> les répliques et</w:t>
+      </w:r>
+      <w:r>
+        <w:t xml:space="preserve"> commentaire qui se sont déroulés dans le scénario.</w:t>
+      </w:r>
+    </w:p>
+    <w:p>
+      <w:pPr>
+        <w:jc w:val="both"/>
+      </w:pPr>
+    </w:p>
+    <w:p>
+      <w:pPr>
+        <w:jc w:val="both"/>
+      </w:pPr>
+      <w:r>
+        <w:rPr>
+          <w:noProof/>
+        </w:rPr>
+        <w:drawing>
+          <wp:anchor distT="0" distB="0" distL="114300" distR="114300" simplePos="0" relativeHeight="251661312" behindDoc="0" locked="0" layoutInCell="1" allowOverlap="1" wp14:anchorId="75967988">
+            <wp:simplePos x="0" y="0"/>
+            <wp:positionH relativeFrom="column">
+              <wp:posOffset>1790065</wp:posOffset>
+            </wp:positionH>
+            <wp:positionV relativeFrom="paragraph">
+              <wp:posOffset>252730</wp:posOffset>
+            </wp:positionV>
+            <wp:extent cx="4244340" cy="2472690"/>
+            <wp:effectExtent l="0" t="0" r="3810" b="3810"/>
+            <wp:wrapSquare wrapText="bothSides"/>
+            <wp:docPr id="3" name="Image 3"/>
+            <wp:cNvGraphicFramePr>
+              <a:graphicFrameLocks xmlns:a="http://schemas.openxmlformats.org/drawingml/2006/main" noChangeAspect="1"/>
+            </wp:cNvGraphicFramePr>
+            <a:graphic xmlns:a="http://schemas.openxmlformats.org/drawingml/2006/main">
+              <a:graphicData uri="http://schemas.openxmlformats.org/drawingml/2006/picture">
+                <pic:pic xmlns:pic="http://schemas.openxmlformats.org/drawingml/2006/picture">
+                  <pic:nvPicPr>
+                    <pic:cNvPr id="1" name=""/>
+                    <pic:cNvPicPr/>
+                  </pic:nvPicPr>
+                  <pic:blipFill rotWithShape="1">
+                    <a:blip r:embed="rId6">
+                      <a:extLst>
+                        <a:ext uri="{28A0092B-C50C-407E-A947-70E740481C1C}">
+                          <a14:useLocalDpi xmlns:a14="http://schemas.microsoft.com/office/drawing/2010/main" val="0"/>
+                        </a:ext>
+                      </a:extLst>
+                    </a:blip>
+                    <a:srcRect r="4637"/>
+                    <a:stretch/>
+                  </pic:blipFill>
+                  <pic:spPr bwMode="auto">
+                    <a:xfrm>
+                      <a:off x="0" y="0"/>
+                      <a:ext cx="4244340" cy="2472690"/>
+                    </a:xfrm>
+                    <a:prstGeom prst="rect">
+                      <a:avLst/>
+                    </a:prstGeom>
+                    <a:ln>
+                      <a:noFill/>
+                    </a:ln>
+                    <a:extLst>
+                      <a:ext uri="{53640926-AAD7-44D8-BBD7-CCE9431645EC}">
+                        <a14:shadowObscured xmlns:a14="http://schemas.microsoft.com/office/drawing/2010/main"/>
+                      </a:ext>
+                    </a:extLst>
+                  </pic:spPr>
+                </pic:pic>
+              </a:graphicData>
+            </a:graphic>
+            <wp14:sizeRelH relativeFrom="margin">
+              <wp14:pctWidth>0</wp14:pctWidth>
+            </wp14:sizeRelH>
+          </wp:anchor>
+        </w:drawing>
+      </w:r>
+      <w:r>
+        <w:t>Voici un aperçu de ce que le programme renvoi comme scénario :</w:t>
+      </w:r>
+      <w:r>
+        <w:rPr>
+          <w:noProof/>
+        </w:rPr>
+        <w:t xml:space="preserve"> </w:t>
+      </w:r>
+    </w:p>
+    <w:p>
+      <w:pPr>
+        <w:jc w:val="both"/>
+      </w:pPr>
+    </w:p>
+    <w:p>
+      <w:pPr>
+        <w:jc w:val="both"/>
+      </w:pPr>
+    </w:p>
+    <w:p>
+      <w:pPr>
+        <w:jc w:val="both"/>
+      </w:pPr>
+      <w:r>
+        <w:rPr>
+          <w:noProof/>
+        </w:rPr>
+        <w:drawing>
+          <wp:anchor distT="0" distB="0" distL="114300" distR="114300" simplePos="0" relativeHeight="251662336" behindDoc="0" locked="0" layoutInCell="1" allowOverlap="1" wp14:anchorId="0B119B13">
+            <wp:simplePos x="0" y="0"/>
+            <wp:positionH relativeFrom="column">
+              <wp:posOffset>-153035</wp:posOffset>
+            </wp:positionH>
+            <wp:positionV relativeFrom="paragraph">
+              <wp:posOffset>310515</wp:posOffset>
+            </wp:positionV>
+            <wp:extent cx="1973580" cy="755650"/>
+            <wp:effectExtent l="0" t="0" r="7620" b="6350"/>
+            <wp:wrapSquare wrapText="bothSides"/>
+            <wp:docPr id="4" name="Image 4"/>
+            <wp:cNvGraphicFramePr>
+              <a:graphicFrameLocks xmlns:a="http://schemas.openxmlformats.org/drawingml/2006/main" noChangeAspect="1"/>
+            </wp:cNvGraphicFramePr>
+            <a:graphic xmlns:a="http://schemas.openxmlformats.org/drawingml/2006/main">
+              <a:graphicData uri="http://schemas.openxmlformats.org/drawingml/2006/picture">
+                <pic:pic xmlns:pic="http://schemas.openxmlformats.org/drawingml/2006/picture">
+                  <pic:nvPicPr>
+                    <pic:cNvPr id="1" name=""/>
+                    <pic:cNvPicPr/>
+                  </pic:nvPicPr>
+                  <pic:blipFill rotWithShape="1">
+                    <a:blip r:embed="rId7">
+                      <a:extLst>
+                        <a:ext uri="{28A0092B-C50C-407E-A947-70E740481C1C}">
+                          <a14:useLocalDpi xmlns:a14="http://schemas.microsoft.com/office/drawing/2010/main" val="0"/>
+                        </a:ext>
+                      </a:extLst>
+                    </a:blip>
+                    <a:srcRect r="9123"/>
+                    <a:stretch/>
+                  </pic:blipFill>
+                  <pic:spPr bwMode="auto">
+                    <a:xfrm>
+                      <a:off x="0" y="0"/>
+                      <a:ext cx="1973580" cy="755650"/>
+                    </a:xfrm>
+                    <a:prstGeom prst="rect">
+                      <a:avLst/>
+                    </a:prstGeom>
+                    <a:ln>
+                      <a:noFill/>
+                    </a:ln>
+                    <a:extLst>
+                      <a:ext uri="{53640926-AAD7-44D8-BBD7-CCE9431645EC}">
+                        <a14:shadowObscured xmlns:a14="http://schemas.microsoft.com/office/drawing/2010/main"/>
+                      </a:ext>
+                    </a:extLst>
+                  </pic:spPr>
+                </pic:pic>
+              </a:graphicData>
+            </a:graphic>
+            <wp14:sizeRelH relativeFrom="margin">
+              <wp14:pctWidth>0</wp14:pctWidth>
+            </wp14:sizeRelH>
+          </wp:anchor>
+        </w:drawing>
+      </w:r>
+    </w:p>
+    <w:p>
+      <w:pPr>
+        <w:jc w:val="both"/>
+      </w:pPr>
+    </w:p>
+    <w:p>
+      <w:pPr>
+        <w:jc w:val="both"/>
+      </w:pPr>
+    </w:p>
+    <w:p>
+      <w:pPr>
+        <w:jc w:val="both"/>
+      </w:pPr>
+    </w:p>
+    <w:p>
+      <w:pPr>
+        <w:jc w:val="both"/>
+      </w:pPr>
+    </w:p>
+    <w:p>
+      <w:pPr>
+        <w:jc w:val="both"/>
+      </w:pPr>
+      <w:r>
+        <w:rPr>
+          <w:noProof/>
+        </w:rPr>
+        <w:drawing>
+          <wp:anchor distT="0" distB="0" distL="114300" distR="114300" simplePos="0" relativeHeight="251664384" behindDoc="1" locked="0" layoutInCell="1" allowOverlap="1" wp14:anchorId="40D94250">
+            <wp:simplePos x="0" y="0"/>
+            <wp:positionH relativeFrom="column">
+              <wp:posOffset>3009265</wp:posOffset>
+            </wp:positionH>
+            <wp:positionV relativeFrom="paragraph">
+              <wp:posOffset>146050</wp:posOffset>
+            </wp:positionV>
+            <wp:extent cx="2169760" cy="1186815"/>
+            <wp:effectExtent l="0" t="0" r="2540" b="0"/>
+            <wp:wrapTight wrapText="bothSides">
+              <wp:wrapPolygon edited="0">
+                <wp:start x="0" y="0"/>
+                <wp:lineTo x="0" y="21149"/>
+                <wp:lineTo x="21436" y="21149"/>
+                <wp:lineTo x="21436" y="0"/>
+                <wp:lineTo x="0" y="0"/>
+              </wp:wrapPolygon>
+            </wp:wrapTight>
+            <wp:docPr id="6" name="Image 6"/>
+            <wp:cNvGraphicFramePr>
+              <a:graphicFrameLocks xmlns:a="http://schemas.openxmlformats.org/drawingml/2006/main" noChangeAspect="1"/>
+            </wp:cNvGraphicFramePr>
+            <a:graphic xmlns:a="http://schemas.openxmlformats.org/drawingml/2006/main">
+              <a:graphicData uri="http://schemas.openxmlformats.org/drawingml/2006/picture">
+                <pic:pic xmlns:pic="http://schemas.openxmlformats.org/drawingml/2006/picture">
+                  <pic:nvPicPr>
+                    <pic:cNvPr id="1" name=""/>
+                    <pic:cNvPicPr/>
+                  </pic:nvPicPr>
+                  <pic:blipFill>
+                    <a:blip r:embed="rId8">
+                      <a:extLst>
+                        <a:ext uri="{28A0092B-C50C-407E-A947-70E740481C1C}">
+                          <a14:useLocalDpi xmlns:a14="http://schemas.microsoft.com/office/drawing/2010/main" val="0"/>
+                        </a:ext>
+                      </a:extLst>
+                    </a:blip>
+                    <a:stretch>
+                      <a:fillRect/>
+                    </a:stretch>
+                  </pic:blipFill>
+                  <pic:spPr>
+                    <a:xfrm>
+                      <a:off x="0" y="0"/>
+                      <a:ext cx="2169760" cy="1186815"/>
+                    </a:xfrm>
+                    <a:prstGeom prst="rect">
+                      <a:avLst/>
+                    </a:prstGeom>
+                  </pic:spPr>
+                </pic:pic>
+              </a:graphicData>
+            </a:graphic>
+          </wp:anchor>
+        </w:drawing>
+      </w:r>
+    </w:p>
+    <w:p>
+      <w:pPr>
+        <w:jc w:val="both"/>
+      </w:pPr>
+      <w:r>
+        <w:rPr>
+          <w:noProof/>
+        </w:rPr>
+        <w:drawing>
+          <wp:anchor distT="0" distB="0" distL="114300" distR="114300" simplePos="0" relativeHeight="251663360" behindDoc="1" locked="0" layoutInCell="1" allowOverlap="1" wp14:anchorId="510EF531">
+            <wp:simplePos x="0" y="0"/>
+            <wp:positionH relativeFrom="margin">
+              <wp:align>right</wp:align>
+            </wp:positionH>
+            <wp:positionV relativeFrom="paragraph">
+              <wp:posOffset>415925</wp:posOffset>
+            </wp:positionV>
+            <wp:extent cx="5760720" cy="1684020"/>
+            <wp:effectExtent l="0" t="0" r="0" b="0"/>
+            <wp:wrapTight wrapText="bothSides">
+              <wp:wrapPolygon edited="0">
+                <wp:start x="0" y="0"/>
+                <wp:lineTo x="0" y="21258"/>
+                <wp:lineTo x="21500" y="21258"/>
+                <wp:lineTo x="21500" y="0"/>
+                <wp:lineTo x="0" y="0"/>
+              </wp:wrapPolygon>
+            </wp:wrapTight>
+            <wp:docPr id="5" name="Image 5"/>
+            <wp:cNvGraphicFramePr>
+              <a:graphicFrameLocks xmlns:a="http://schemas.openxmlformats.org/drawingml/2006/main" noChangeAspect="1"/>
+            </wp:cNvGraphicFramePr>
+            <a:graphic xmlns:a="http://schemas.openxmlformats.org/drawingml/2006/main">
+              <a:graphicData uri="http://schemas.openxmlformats.org/drawingml/2006/picture">
+                <pic:pic xmlns:pic="http://schemas.openxmlformats.org/drawingml/2006/picture">
+                  <pic:nvPicPr>
+                    <pic:cNvPr id="1" name=""/>
+                    <pic:cNvPicPr/>
+                  </pic:nvPicPr>
+                  <pic:blipFill>
+                    <a:blip r:embed="rId9">
+                      <a:extLst>
+                        <a:ext uri="{28A0092B-C50C-407E-A947-70E740481C1C}">
+                          <a14:useLocalDpi xmlns:a14="http://schemas.microsoft.com/office/drawing/2010/main" val="0"/>
+                        </a:ext>
+                      </a:extLst>
+                    </a:blip>
+                    <a:stretch>
+                      <a:fillRect/>
+                    </a:stretch>
+                  </pic:blipFill>
+                  <pic:spPr>
+                    <a:xfrm>
+                      <a:off x="0" y="0"/>
+                      <a:ext cx="5760720" cy="1684020"/>
+                    </a:xfrm>
+                    <a:prstGeom prst="rect">
+                      <a:avLst/>
+                    </a:prstGeom>
+                  </pic:spPr>
+                </pic:pic>
+              </a:graphicData>
+            </a:graphic>
+          </wp:anchor>
+        </w:drawing>
+      </w:r>
+    </w:p>
+    <w:p>
+      <w:pPr>
+        <w:jc w:val="both"/>
+      </w:pPr>
+    </w:p>
+    <w:p>
+      <w:pPr>
+        <w:jc w:val="both"/>
         <w:rPr>
           <w:sz w:val="28"/>
           <w:szCs w:val="28"/>
           <w:u w:val="double"/>
         </w:rPr>
-        <w:br/>
-      </w:r>
+      </w:pPr>
       <w:r>
         <w:rPr>
           <w:sz w:val="28"/>
           <w:szCs w:val="28"/>
           <w:u w:val="double"/>
         </w:rPr>
-        <w:br/>
+        <w:t>Travail effectué</w:t>
       </w:r>
       <w:r>
         <w:rPr>
@@ -712,8 +1151,710 @@
           <w:szCs w:val="28"/>
           <w:u w:val="double"/>
         </w:rPr>
+        <w:t> :</w:t>
+      </w:r>
+    </w:p>
+    <w:p>
+      <w:pPr>
+        <w:jc w:val="both"/>
+        <w:rPr>
+          <w:sz w:val="28"/>
+          <w:szCs w:val="28"/>
+          <w:u w:val="double"/>
+        </w:rPr>
+      </w:pPr>
+    </w:p>
+    <w:p>
+      <w:pPr>
+        <w:jc w:val="both"/>
+      </w:pPr>
+      <w:r>
+        <w:t xml:space="preserve"> </w:t>
+      </w:r>
+      <w:r>
+        <w:tab/>
+      </w:r>
+      <w:r>
+        <w:t>Concernant nous deux : nous avons élaboré le plan du projet et son diagramme de classes ensemble pour être sûr que chacun soit d’accord sur la conduite à adopter</w:t>
+      </w:r>
+      <w:r>
+        <w:t xml:space="preserve">. Ensuite, lorsque nous avons commencé à coder nous nous sommes réparti le travail en deux concernant l’écriture des </w:t>
+      </w:r>
+      <w:r>
+        <w:rPr>
+          <w:i/>
+        </w:rPr>
+        <w:t>getters</w:t>
+      </w:r>
+      <w:r>
+        <w:t xml:space="preserve"> et </w:t>
+      </w:r>
+      <w:r>
+        <w:rPr>
+          <w:i/>
+        </w:rPr>
+        <w:t>setters</w:t>
+      </w:r>
+      <w:r>
+        <w:rPr>
+          <w:i/>
+        </w:rPr>
+        <w:t xml:space="preserve"> </w:t>
+      </w:r>
+      <w:r>
+        <w:t>de chaque classe, chose assez répétitive. Il en va de même pour l’écriture des constructeurs, nous avons pour ça décider de l’ordre des paramètres de ceux-ci pour s’y retrouver plus facilement</w:t>
+      </w:r>
+      <w:r>
+        <w:t>. Enfin nous avons mit en place le système de force pour avoir des combats qui ne se soient pas toujours prédéterminés, puis déterminé les conditions que l’utilisateur devait remplir s’il voulait utiliser certaines actions d’un personnages. Comme exemple cité précédemment</w:t>
+      </w:r>
+      <w:r>
+        <w:t>, se trouver au même endroit pour interagir et être en vie.</w:t>
+      </w:r>
+    </w:p>
+    <w:p>
+      <w:pPr>
+        <w:jc w:val="both"/>
+        <w:rPr>
+          <w:u w:val="single"/>
+        </w:rPr>
+      </w:pPr>
+      <w:r>
+        <w:rPr>
+          <w:sz w:val="28"/>
+          <w:szCs w:val="28"/>
+          <w:u w:val="double"/>
+        </w:rPr>
         <w:br/>
       </w:r>
+      <w:r>
+        <w:rPr>
+          <w:u w:val="single"/>
+        </w:rPr>
+        <w:t>Concernant Jean-Alexis :</w:t>
+      </w:r>
+    </w:p>
+    <w:p>
+      <w:pPr>
+        <w:ind w:firstLine="708"/>
+        <w:jc w:val="both"/>
+      </w:pPr>
+      <w:r>
+        <w:t>J’ai pu réalis</w:t>
+      </w:r>
+      <w:r>
+        <w:t xml:space="preserve">er </w:t>
+      </w:r>
+      <w:r>
+        <w:t>le système d’argent et tout ce qui va s’y alli</w:t>
+      </w:r>
+      <w:r>
+        <w:t>e</w:t>
+      </w:r>
+      <w:r>
+        <w:t>, c’est-à-dire l’écriture des méthodes de la classe Barman et Banquier, le système de prêts, la classe Boisson</w:t>
+      </w:r>
+      <w:r>
+        <w:t xml:space="preserve">, la classe PeutBoireBar. Mon objectif était que cette gestion d’argent des personnages se rapproche de ce qu’il peut se faire dans les jeux vidéo mais en restant assez simple. Nous aurions pu développer d’autres méthodes similaire d’achats/vente mais </w:t>
+      </w:r>
+      <w:r>
+        <w:t>elles n’auraient</w:t>
+      </w:r>
+      <w:r>
+        <w:t xml:space="preserve"> rien apporté de plus </w:t>
+      </w:r>
+      <w:r>
+        <w:t>au contenu du projet en termes de richesse de code.</w:t>
+      </w:r>
+    </w:p>
+    <w:p>
+      <w:pPr>
+        <w:ind w:firstLine="708"/>
+        <w:jc w:val="both"/>
+      </w:pPr>
+      <w:r>
+        <w:t xml:space="preserve">J’ai eu l’occasion de concevoir, une fois l’idée mise en place, le système de combats entre personnages, celui reste basique mais est fonctionnel, par exemple les personnages ont une arme mais la nature de celle-ci n’influe pas sur le résultat du combat. La force et le hasard décideront de l’issue. Pour ajouter des fonctionnalités à cette méthode </w:t>
+      </w:r>
+      <w:r>
+        <w:rPr>
+          <w:i/>
+        </w:rPr>
+        <w:t>tirer</w:t>
+      </w:r>
+      <w:r>
+        <w:t xml:space="preserve"> j’ai également conçu la méthode </w:t>
+      </w:r>
+      <w:r>
+        <w:rPr>
+          <w:i/>
+        </w:rPr>
+        <w:t>combat</w:t>
+      </w:r>
+      <w:r>
+        <w:rPr>
+          <w:i/>
+        </w:rPr>
+        <w:t xml:space="preserve"> </w:t>
+      </w:r>
+      <w:r>
+        <w:t xml:space="preserve">et </w:t>
+      </w:r>
+      <w:r>
+        <w:rPr>
+          <w:i/>
+        </w:rPr>
+        <w:t xml:space="preserve">afficherCimmetière </w:t>
+      </w:r>
+      <w:r>
+        <w:t>pour simplifier la lecture du jeu à l’utilisateur.</w:t>
+      </w:r>
+    </w:p>
+    <w:p>
+      <w:pPr>
+        <w:ind w:firstLine="708"/>
+        <w:jc w:val="both"/>
+      </w:pPr>
+      <w:r>
+        <w:t xml:space="preserve">Par la suite j’ai réalisé l’interface </w:t>
+      </w:r>
+      <w:r>
+        <w:rPr>
+          <w:i/>
+        </w:rPr>
+        <w:t>SestFaitFaucher</w:t>
+      </w:r>
+      <w:r>
+        <w:t xml:space="preserve"> </w:t>
+      </w:r>
+      <w:r>
+        <w:t>qui intervient lors d’un braquage du brigand, le but ici était d’utiliser le principe des interface pour appliquer un même comportement à des classes qui n’ont pas le même héritage. Ici, après avoir écrit les méthodes concernant le braquage (</w:t>
+      </w:r>
+      <w:r>
+        <w:rPr>
+          <w:i/>
+        </w:rPr>
+        <w:t>seFaireBraquer</w:t>
+      </w:r>
+      <w:r>
+        <w:t xml:space="preserve">, </w:t>
+      </w:r>
+      <w:r>
+        <w:rPr>
+          <w:i/>
+        </w:rPr>
+        <w:t>braquer</w:t>
+      </w:r>
+      <w:r>
+        <w:t xml:space="preserve">), j’ai codé celles conséquentes au braquage, </w:t>
+      </w:r>
+      <w:r>
+        <w:rPr>
+          <w:i/>
+        </w:rPr>
+        <w:t>videReserveAlcool</w:t>
+      </w:r>
+      <w:r>
+        <w:rPr>
+          <w:i/>
+        </w:rPr>
+        <w:t xml:space="preserve"> </w:t>
+      </w:r>
+      <w:r>
+        <w:t xml:space="preserve">et </w:t>
+      </w:r>
+      <w:r>
+        <w:rPr>
+          <w:i/>
+        </w:rPr>
+        <w:t>depression</w:t>
+      </w:r>
+      <w:r>
+        <w:t xml:space="preserve"> toujours avec le hasard qui vient augmenter les possibilités de scénario. Par exemple le fait de vider la réserve d’alcool peut entrainer une dépression du personnage (avec plus de chance s’il s’est fait braquer juste avant).</w:t>
+      </w:r>
+    </w:p>
+    <w:p>
+      <w:pPr>
+        <w:ind w:firstLine="708"/>
+        <w:jc w:val="both"/>
+      </w:pPr>
+      <w:r>
+        <w:t xml:space="preserve">Enfin j’ai rajouté des exceptions dans le code pour </w:t>
+      </w:r>
+      <w:r>
+        <w:t>prévenir l’utilisateur d’une mauvaise saisie, notamment pour un âge ou une somme d’argent négative.</w:t>
+      </w:r>
+      <w:r>
+        <w:t xml:space="preserve"> Ceci avec l’utilisation de blocs </w:t>
+      </w:r>
+      <w:r>
+        <w:rPr>
+          <w:i/>
+        </w:rPr>
+        <w:t>Try</w:t>
+      </w:r>
+      <w:r>
+        <w:t xml:space="preserve"> et </w:t>
+      </w:r>
+      <w:r>
+        <w:rPr>
+          <w:i/>
+        </w:rPr>
+        <w:t>Catch</w:t>
+      </w:r>
+      <w:r>
+        <w:t>.</w:t>
+      </w:r>
+    </w:p>
+    <w:p>
+      <w:pPr>
+        <w:ind w:firstLine="708"/>
+        <w:jc w:val="both"/>
+      </w:pPr>
+    </w:p>
+    <w:p>
+      <w:pPr>
+        <w:jc w:val="both"/>
+        <w:rPr>
+          <w:u w:val="single"/>
+        </w:rPr>
+      </w:pPr>
+      <w:r>
+        <w:rPr>
+          <w:u w:val="single"/>
+        </w:rPr>
+        <w:t xml:space="preserve">Concernant </w:t>
+      </w:r>
+      <w:r>
+        <w:rPr>
+          <w:u w:val="single"/>
+        </w:rPr>
+        <w:t>Robin</w:t>
+      </w:r>
+      <w:r>
+        <w:rPr>
+          <w:u w:val="single"/>
+        </w:rPr>
+        <w:t> :</w:t>
+      </w:r>
+    </w:p>
+    <w:p>
+      <w:pPr>
+        <w:jc w:val="both"/>
+      </w:pPr>
+      <w:r>
+        <w:rPr>
+          <w:sz w:val="28"/>
+          <w:szCs w:val="28"/>
+          <w:u w:val="double"/>
+        </w:rPr>
+        <w:br/>
+      </w:r>
+      <w:r>
+        <w:rPr>
+          <w:sz w:val="28"/>
+          <w:szCs w:val="28"/>
+          <w:u w:val="double"/>
+        </w:rPr>
+        <w:br/>
+      </w:r>
+      <w:proofErr w:type="gramStart"/>
+      <w:r>
+        <w:t>robin</w:t>
+      </w:r>
+      <w:proofErr w:type="gramEnd"/>
+      <w:r>
+        <w:t xml:space="preserve"> : negocier, dame, </w:t>
+      </w:r>
+      <w:proofErr w:type="spellStart"/>
+      <w:r>
+        <w:t>brigant</w:t>
+      </w:r>
+      <w:proofErr w:type="spellEnd"/>
+      <w:r>
+        <w:t xml:space="preserve">, </w:t>
+      </w:r>
+      <w:proofErr w:type="spellStart"/>
+      <w:r>
+        <w:t>sherif</w:t>
+      </w:r>
+      <w:proofErr w:type="spellEnd"/>
+      <w:r>
+        <w:t xml:space="preserve">, </w:t>
+      </w:r>
+      <w:proofErr w:type="spellStart"/>
+      <w:r>
+        <w:t>systeme</w:t>
+      </w:r>
+      <w:proofErr w:type="spellEnd"/>
+      <w:r>
+        <w:t xml:space="preserve"> </w:t>
+      </w:r>
+      <w:r>
+        <w:t xml:space="preserve">de lieu, </w:t>
+      </w:r>
+      <w:proofErr w:type="spellStart"/>
+      <w:r>
+        <w:t>ecriture</w:t>
+      </w:r>
+      <w:proofErr w:type="spellEnd"/>
+      <w:r>
+        <w:t xml:space="preserve"> fichier texte, </w:t>
+      </w:r>
+      <w:proofErr w:type="spellStart"/>
+      <w:r>
+        <w:t>override</w:t>
+      </w:r>
+      <w:proofErr w:type="spellEnd"/>
+      <w:r>
+        <w:t>, négocier (ajout force…)</w:t>
+      </w:r>
+    </w:p>
+    <w:p>
+      <w:pPr>
+        <w:jc w:val="both"/>
+      </w:pPr>
+    </w:p>
+    <w:p>
+      <w:pPr>
+        <w:jc w:val="both"/>
+      </w:pPr>
+    </w:p>
+    <w:p>
+      <w:pPr>
+        <w:jc w:val="both"/>
+      </w:pPr>
+    </w:p>
+    <w:p>
+      <w:pPr>
+        <w:jc w:val="both"/>
+        <w:rPr>
+          <w:sz w:val="28"/>
+          <w:szCs w:val="28"/>
+          <w:u w:val="double"/>
+        </w:rPr>
+      </w:pPr>
+      <w:r>
+        <w:rPr>
+          <w:sz w:val="28"/>
+          <w:szCs w:val="28"/>
+          <w:u w:val="double"/>
+        </w:rPr>
+        <w:t>Difficultés rencontrées</w:t>
+      </w:r>
+      <w:r>
+        <w:rPr>
+          <w:sz w:val="28"/>
+          <w:szCs w:val="28"/>
+          <w:u w:val="double"/>
+        </w:rPr>
+        <w:t> :</w:t>
+      </w:r>
+    </w:p>
+    <w:p>
+      <w:pPr>
+        <w:ind w:firstLine="708"/>
+        <w:jc w:val="both"/>
+      </w:pPr>
+      <w:r>
+        <w:t>Concernant les difficultés que nous avons rencontrées, les premières furent dès la conception du diagramme de classes, nous avions nos personnages en tête mais il fallu bien réfléchir à comment factoriser, via des héritages, tous les attributs commun à chacun.</w:t>
+      </w:r>
+      <w:r>
+        <w:t xml:space="preserve"> Nous avons réglé ce problème en créant des classes telles que Humain, Homme, le seul bémol reste que la femme ne peut pas bénéficier des attributs et méthodes de la classe Civil dans notre système actuel (voir diagramme).</w:t>
+      </w:r>
+    </w:p>
+    <w:p>
+      <w:pPr>
+        <w:ind w:firstLine="708"/>
+        <w:jc w:val="both"/>
+      </w:pPr>
+      <w:r>
+        <w:t xml:space="preserve">Vient ensuite un petit soucis concernant l’usage de l’attribut force, comment rendre notre projet moins prédictible et plus axé sur des « rebondissements ». Nous avons donc pour cela fait appel au hasard qui prend une grande place dans notre simulation de Western car c’est grâce à lui que les scénarios sont plus variés qu’ils ne le seraient s’ils </w:t>
+      </w:r>
+      <w:r>
+        <w:t>n’</w:t>
+      </w:r>
+      <w:r>
+        <w:t>étaient basés que sur un simple modèle action/conséquence.</w:t>
+      </w:r>
+      <w:r>
+        <w:br/>
+      </w:r>
+      <w:r>
+        <w:br/>
+      </w:r>
+      <w:r>
+        <w:t xml:space="preserve"> </w:t>
+      </w:r>
+      <w:r>
+        <w:tab/>
+      </w:r>
+      <w:r>
+        <w:t xml:space="preserve">Ensuite nous aurions aimé concevoir une méthode permettant d’instancier un type de personnage choisi avec son nom, du type </w:t>
+      </w:r>
+      <w:r>
+        <w:rPr>
+          <w:i/>
+        </w:rPr>
+        <w:t xml:space="preserve">creerCowboy(‘rody’,24,’Revolver’…) </w:t>
+      </w:r>
+      <w:r>
+        <w:t>mais le problème, non résolu, est que dans ce cas, on ne peut pas donner le nom du personnage à l’objet lui-même</w:t>
+      </w:r>
+      <w:r>
+        <w:t>,</w:t>
+      </w:r>
+      <w:r>
+        <w:t xml:space="preserve"> tel qu’on le fait lorsqu’on en créer un dans le main. Par exemple </w:t>
+      </w:r>
+      <w:r>
+        <w:rPr>
+          <w:i/>
+        </w:rPr>
+        <w:t>bill = new Cowboy (‘bill’…)</w:t>
+      </w:r>
+      <w:r>
+        <w:t xml:space="preserve"> ne fonctionnera pas, on devra au mieux se contenter d’un numéro dans une liste de personnages, ce qui rend l’utilisation des méthodes moins compréhensible. On ne pourrait plus faire </w:t>
+      </w:r>
+      <w:r>
+        <w:rPr>
+          <w:i/>
+        </w:rPr>
+        <w:t>bill.negocier(bob)</w:t>
+      </w:r>
+      <w:r>
+        <w:rPr>
+          <w:i/>
+        </w:rPr>
+        <w:t xml:space="preserve"> </w:t>
+      </w:r>
+      <w:r>
+        <w:t xml:space="preserve">mais </w:t>
+      </w:r>
+      <w:r>
+        <w:rPr>
+          <w:i/>
+        </w:rPr>
+        <w:t>persos[1].negocier(persos[2])</w:t>
+      </w:r>
+      <w:r>
+        <w:rPr>
+          <w:i/>
+        </w:rPr>
+        <w:t xml:space="preserve"> </w:t>
+      </w:r>
+      <w:r>
+        <w:t>qui n’est pas ce que l’on souhaite.</w:t>
+      </w:r>
+    </w:p>
+    <w:p>
+      <w:pPr>
+        <w:ind w:firstLine="708"/>
+        <w:jc w:val="both"/>
+      </w:pPr>
+      <w:r>
+        <w:t xml:space="preserve"> Au terme du projet, nous voulions que l’utilisateur puisse, via une interface type </w:t>
+      </w:r>
+      <w:r>
+        <w:rPr>
+          <w:i/>
+        </w:rPr>
+        <w:t>scanner</w:t>
+      </w:r>
+      <w:r>
+        <w:rPr>
+          <w:i/>
+        </w:rPr>
+        <w:t xml:space="preserve"> </w:t>
+      </w:r>
+      <w:r>
+        <w:t xml:space="preserve">pouvoir créer un personnage en rentrant ses caractéristique, mais nous nous sommes heurtés au problème de la </w:t>
+      </w:r>
+      <w:r>
+        <w:rPr>
+          <w:i/>
+        </w:rPr>
+        <w:t>reflection</w:t>
+      </w:r>
+      <w:r>
+        <w:t xml:space="preserve"> en java et du </w:t>
+      </w:r>
+      <w:r>
+        <w:rPr>
+          <w:i/>
+        </w:rPr>
+        <w:t>invok</w:t>
+      </w:r>
+      <w:r>
+        <w:rPr>
+          <w:i/>
+        </w:rPr>
+        <w:t xml:space="preserve"> </w:t>
+      </w:r>
+      <w:r>
+        <w:t>que nous n’avons pas sur gérer finalement.</w:t>
+      </w:r>
+    </w:p>
+    <w:p>
+      <w:pPr>
+        <w:ind w:firstLine="708"/>
+        <w:jc w:val="both"/>
+      </w:pPr>
+      <w:r>
+        <w:t xml:space="preserve">Enfin un dernier petit problème fut la façon dont on allait ajouter un stock de boissons au barman. Au début nous avions comme idée de créer une ArrayList de ArrayList mais on ne peut pas faire de Tuple en Java comparé à Python. C’est pourquoi nous avons créer une classe Boisson, possédant </w:t>
+      </w:r>
+      <w:r>
+        <w:t>d</w:t>
+      </w:r>
+      <w:r>
+        <w:t xml:space="preserve">es attributs comme quantité, type, prix, </w:t>
+      </w:r>
+      <w:r>
+        <w:t>pour ajouter une boisson il suffit de l’instancier dans le main et de l’ajouter au Barman. Cette solution permet une meilleure flexibilité et utilise le principe même de Java à savoir créer des classes d’objets.</w:t>
+      </w:r>
+    </w:p>
+    <w:p>
+      <w:pPr>
+        <w:ind w:firstLine="708"/>
+        <w:jc w:val="both"/>
+      </w:pPr>
+    </w:p>
+    <w:p>
+      <w:pPr>
+        <w:jc w:val="both"/>
+        <w:rPr>
+          <w:sz w:val="28"/>
+          <w:szCs w:val="28"/>
+          <w:u w:val="double"/>
+        </w:rPr>
+      </w:pPr>
+      <w:r>
+        <w:rPr>
+          <w:sz w:val="28"/>
+          <w:szCs w:val="28"/>
+          <w:u w:val="double"/>
+        </w:rPr>
+        <w:t>Conclusion</w:t>
+      </w:r>
+      <w:r>
+        <w:rPr>
+          <w:sz w:val="28"/>
+          <w:szCs w:val="28"/>
+          <w:u w:val="double"/>
+        </w:rPr>
+        <w:t> :</w:t>
+      </w:r>
+      <w:r>
+        <w:rPr>
+          <w:sz w:val="28"/>
+          <w:szCs w:val="28"/>
+          <w:u w:val="double"/>
+        </w:rPr>
+        <w:t xml:space="preserve"> </w:t>
+      </w:r>
+    </w:p>
+    <w:p>
+      <w:pPr>
+        <w:jc w:val="both"/>
+        <w:rPr>
+          <w:sz w:val="28"/>
+          <w:szCs w:val="28"/>
+          <w:u w:val="double"/>
+        </w:rPr>
+      </w:pPr>
+      <w:r>
+        <w:tab/>
+        <w:t xml:space="preserve">Pour conclure, nous </w:t>
+      </w:r>
+      <w:r>
+        <w:t>sommes contents du résultat obtenu, et des scénarios en tant que tel</w:t>
+      </w:r>
+      <w:r>
+        <w:t>s</w:t>
+      </w:r>
+      <w:r>
+        <w:t xml:space="preserve"> produits par notre jeu. Ce projet fut pour nous l’occasion de revoir l’ensemble du cours de Java et de le mettre en application, avec plus ou moins de difficultés. Le fait de d’avoir choisi un sujet avec plus de libertés nous a forcé à mettre de la rigueur dans ce que l’ont faisait dès le début</w:t>
+      </w:r>
+      <w:r>
+        <w:t>.</w:t>
+      </w:r>
+      <w:r>
+        <w:t xml:space="preserve"> </w:t>
+      </w:r>
+      <w:r>
+        <w:t>C</w:t>
+      </w:r>
+      <w:r>
+        <w:t xml:space="preserve">’est grâce à cela que nous n’avons pas vraiment eu de gros soucis de code une fois </w:t>
+      </w:r>
+      <w:r>
+        <w:t xml:space="preserve">que nous avons commencé à </w:t>
+      </w:r>
+      <w:r>
+        <w:t>nous</w:t>
+      </w:r>
+      <w:r>
+        <w:t xml:space="preserve"> plonger dans l’écriture. Les concepts de classe abstraite et d’héritage sont au cœur de notre projet Western et donc bien acquises</w:t>
+      </w:r>
+      <w:r>
+        <w:t xml:space="preserve">. Il a parfois été nécessaire de contourner des choix </w:t>
+      </w:r>
+      <w:r>
+        <w:t xml:space="preserve">de jeu que nous avions du fait de la difficulté ou l’infaisabilité des idées mais dans l’ensemble nous avons réussi à respecter le cahier des charges fixé au début, surtout concernant la partie combats et argent. Pour terminer, nous sommes conscient que le jeu n’est pas vraiment jouable comme on un jeu normal mais c’est justement un des points d’amélioration que nous avons en tête si on a l’occasion de reprendre le projet. </w:t>
+      </w:r>
+      <w:bookmarkStart w:id="0" w:name="_GoBack"/>
+      <w:bookmarkEnd w:id="0"/>
+    </w:p>
+    <w:p>
+      <w:pPr>
+        <w:ind w:firstLine="708"/>
+        <w:jc w:val="both"/>
+      </w:pPr>
+    </w:p>
+    <w:p>
+      <w:pPr>
+        <w:ind w:firstLine="708"/>
+        <w:jc w:val="both"/>
+      </w:pPr>
+    </w:p>
+    <w:p>
+      <w:pPr>
+        <w:ind w:firstLine="708"/>
+        <w:jc w:val="both"/>
+      </w:pPr>
+    </w:p>
+    <w:p>
+      <w:pPr>
+        <w:ind w:firstLine="708"/>
+        <w:jc w:val="both"/>
+      </w:pPr>
+    </w:p>
+    <w:p>
+      <w:pPr>
+        <w:ind w:firstLine="708"/>
+        <w:jc w:val="both"/>
+      </w:pPr>
+    </w:p>
+    <w:p>
+      <w:pPr>
+        <w:ind w:firstLine="708"/>
+        <w:jc w:val="both"/>
+      </w:pPr>
+    </w:p>
+    <w:p>
+      <w:pPr>
+        <w:ind w:firstLine="708"/>
+        <w:jc w:val="both"/>
+      </w:pPr>
+    </w:p>
+    <w:p>
+      <w:pPr>
+        <w:ind w:firstLine="708"/>
+        <w:jc w:val="both"/>
+      </w:pPr>
+    </w:p>
+    <w:p>
+      <w:pPr>
+        <w:jc w:val="both"/>
+      </w:pPr>
     </w:p>
     <w:sectPr>
       <w:pgSz w:w="11906" w:h="16838"/>
@@ -728,10 +1869,10 @@
 <file path=word/numbering.xml><?xml version="1.0" encoding="utf-8"?>
 <w:numbering xmlns:wpc="http://schemas.microsoft.com/office/word/2010/wordprocessingCanvas" xmlns:cx="http://schemas.microsoft.com/office/drawing/2014/chartex" xmlns:cx1="http://schemas.microsoft.com/office/drawing/2015/9/8/chartex" xmlns:cx2="http://schemas.microsoft.com/office/drawing/2015/10/21/chartex" xmlns:cx3="http://schemas.microsoft.com/office/drawing/2016/5/9/chartex" xmlns:cx4="http://schemas.microsoft.com/office/drawing/2016/5/10/chartex" xmlns:cx5="http://schemas.microsoft.com/office/drawing/2016/5/11/chartex" xmlns:cx6="http://schemas.microsoft.com/office/drawing/2016/5/12/chartex" xmlns:cx7="http://schemas.microsoft.com/office/drawing/2016/5/13/chartex" xmlns:cx8="http://schemas.microsoft.com/office/drawing/2016/5/14/chartex" xmlns:mc="http://schemas.openxmlformats.org/markup-compatibility/2006" xmlns:aink="http://schemas.microsoft.com/office/drawing/2016/ink" xmlns:am3d="http://schemas.microsoft.com/office/drawing/2017/model3d" xmlns:o="urn:schemas-microsoft-com:office:office" xmlns:r="http://schemas.openxmlformats.org/officeDocument/2006/relationships" xmlns:m="http://schemas.openxmlformats.org/officeDocument/2006/math" xmlns:v="urn:schemas-microsoft-com:vml" xmlns:wp14="http://schemas.microsoft.com/office/word/2010/wordprocessingDrawing" xmlns:wp="http://schemas.openxmlformats.org/drawingml/2006/wordprocessingDrawing" xmlns:w10="urn:schemas-microsoft-com:office:word" xmlns:w="http://schemas.openxmlformats.org/wordprocessingml/2006/main" xmlns:w14="http://schemas.microsoft.com/office/word/2010/wordml" xmlns:w15="http://schemas.microsoft.com/office/word/2012/wordml" xmlns:w16cid="http://schemas.microsoft.com/office/word/2016/wordml/cid" xmlns:w16se="http://schemas.microsoft.com/office/word/2015/wordml/symex" xmlns:wpg="http://schemas.microsoft.com/office/word/2010/wordprocessingGroup" xmlns:wpi="http://schemas.microsoft.com/office/word/2010/wordprocessingInk" xmlns:wne="http://schemas.microsoft.com/office/word/2006/wordml" xmlns:wps="http://schemas.microsoft.com/office/word/2010/wordprocessingShape" mc:Ignorable="w14 w15 w16se w16cid wp14">
   <w:abstractNum w:abstractNumId="0" w15:restartNumberingAfterBreak="0">
-    <w:nsid w:val="1F831710"/>
+    <w:nsid w:val="07E21D9E"/>
     <w:multiLevelType w:val="hybridMultilevel"/>
-    <w:tmpl w:val="84F083A0"/>
-    <w:lvl w:ilvl="0" w:tplc="28D00266">
+    <w:tmpl w:val="5380ACAE"/>
+    <w:lvl w:ilvl="0" w:tplc="021C558C">
       <w:numFmt w:val="bullet"/>
       <w:lvlText w:val="-"/>
       <w:lvlJc w:val="left"/>
@@ -839,7 +1980,237 @@
       </w:rPr>
     </w:lvl>
   </w:abstractNum>
+  <w:abstractNum w:abstractNumId="1" w15:restartNumberingAfterBreak="0">
+    <w:nsid w:val="1F831710"/>
+    <w:multiLevelType w:val="hybridMultilevel"/>
+    <w:tmpl w:val="84F083A0"/>
+    <w:lvl w:ilvl="0" w:tplc="28D00266">
+      <w:numFmt w:val="bullet"/>
+      <w:lvlText w:val="-"/>
+      <w:lvlJc w:val="left"/>
+      <w:pPr>
+        <w:ind w:left="1068" w:hanging="360"/>
+      </w:pPr>
+      <w:rPr>
+        <w:rFonts w:ascii="Calibri" w:eastAsiaTheme="minorHAnsi" w:hAnsi="Calibri" w:cs="Calibri" w:hint="default"/>
+      </w:rPr>
+    </w:lvl>
+    <w:lvl w:ilvl="1" w:tplc="040C0003" w:tentative="1">
+      <w:start w:val="1"/>
+      <w:numFmt w:val="bullet"/>
+      <w:lvlText w:val="o"/>
+      <w:lvlJc w:val="left"/>
+      <w:pPr>
+        <w:ind w:left="1788" w:hanging="360"/>
+      </w:pPr>
+      <w:rPr>
+        <w:rFonts w:ascii="Courier New" w:hAnsi="Courier New" w:cs="Courier New" w:hint="default"/>
+      </w:rPr>
+    </w:lvl>
+    <w:lvl w:ilvl="2" w:tplc="040C0005" w:tentative="1">
+      <w:start w:val="1"/>
+      <w:numFmt w:val="bullet"/>
+      <w:lvlText w:val=""/>
+      <w:lvlJc w:val="left"/>
+      <w:pPr>
+        <w:ind w:left="2508" w:hanging="360"/>
+      </w:pPr>
+      <w:rPr>
+        <w:rFonts w:ascii="Wingdings" w:hAnsi="Wingdings" w:hint="default"/>
+      </w:rPr>
+    </w:lvl>
+    <w:lvl w:ilvl="3" w:tplc="040C0001" w:tentative="1">
+      <w:start w:val="1"/>
+      <w:numFmt w:val="bullet"/>
+      <w:lvlText w:val=""/>
+      <w:lvlJc w:val="left"/>
+      <w:pPr>
+        <w:ind w:left="3228" w:hanging="360"/>
+      </w:pPr>
+      <w:rPr>
+        <w:rFonts w:ascii="Symbol" w:hAnsi="Symbol" w:hint="default"/>
+      </w:rPr>
+    </w:lvl>
+    <w:lvl w:ilvl="4" w:tplc="040C0003" w:tentative="1">
+      <w:start w:val="1"/>
+      <w:numFmt w:val="bullet"/>
+      <w:lvlText w:val="o"/>
+      <w:lvlJc w:val="left"/>
+      <w:pPr>
+        <w:ind w:left="3948" w:hanging="360"/>
+      </w:pPr>
+      <w:rPr>
+        <w:rFonts w:ascii="Courier New" w:hAnsi="Courier New" w:cs="Courier New" w:hint="default"/>
+      </w:rPr>
+    </w:lvl>
+    <w:lvl w:ilvl="5" w:tplc="040C0005" w:tentative="1">
+      <w:start w:val="1"/>
+      <w:numFmt w:val="bullet"/>
+      <w:lvlText w:val=""/>
+      <w:lvlJc w:val="left"/>
+      <w:pPr>
+        <w:ind w:left="4668" w:hanging="360"/>
+      </w:pPr>
+      <w:rPr>
+        <w:rFonts w:ascii="Wingdings" w:hAnsi="Wingdings" w:hint="default"/>
+      </w:rPr>
+    </w:lvl>
+    <w:lvl w:ilvl="6" w:tplc="040C0001" w:tentative="1">
+      <w:start w:val="1"/>
+      <w:numFmt w:val="bullet"/>
+      <w:lvlText w:val=""/>
+      <w:lvlJc w:val="left"/>
+      <w:pPr>
+        <w:ind w:left="5388" w:hanging="360"/>
+      </w:pPr>
+      <w:rPr>
+        <w:rFonts w:ascii="Symbol" w:hAnsi="Symbol" w:hint="default"/>
+      </w:rPr>
+    </w:lvl>
+    <w:lvl w:ilvl="7" w:tplc="040C0003" w:tentative="1">
+      <w:start w:val="1"/>
+      <w:numFmt w:val="bullet"/>
+      <w:lvlText w:val="o"/>
+      <w:lvlJc w:val="left"/>
+      <w:pPr>
+        <w:ind w:left="6108" w:hanging="360"/>
+      </w:pPr>
+      <w:rPr>
+        <w:rFonts w:ascii="Courier New" w:hAnsi="Courier New" w:cs="Courier New" w:hint="default"/>
+      </w:rPr>
+    </w:lvl>
+    <w:lvl w:ilvl="8" w:tplc="040C0005" w:tentative="1">
+      <w:start w:val="1"/>
+      <w:numFmt w:val="bullet"/>
+      <w:lvlText w:val=""/>
+      <w:lvlJc w:val="left"/>
+      <w:pPr>
+        <w:ind w:left="6828" w:hanging="360"/>
+      </w:pPr>
+      <w:rPr>
+        <w:rFonts w:ascii="Wingdings" w:hAnsi="Wingdings" w:hint="default"/>
+      </w:rPr>
+    </w:lvl>
+  </w:abstractNum>
+  <w:abstractNum w:abstractNumId="2" w15:restartNumberingAfterBreak="0">
+    <w:nsid w:val="5DBE0737"/>
+    <w:multiLevelType w:val="hybridMultilevel"/>
+    <w:tmpl w:val="01186DB8"/>
+    <w:lvl w:ilvl="0" w:tplc="F01E6E7C">
+      <w:numFmt w:val="bullet"/>
+      <w:lvlText w:val="-"/>
+      <w:lvlJc w:val="left"/>
+      <w:pPr>
+        <w:ind w:left="1068" w:hanging="360"/>
+      </w:pPr>
+      <w:rPr>
+        <w:rFonts w:ascii="Calibri" w:eastAsiaTheme="minorHAnsi" w:hAnsi="Calibri" w:cs="Calibri" w:hint="default"/>
+      </w:rPr>
+    </w:lvl>
+    <w:lvl w:ilvl="1" w:tplc="040C0003" w:tentative="1">
+      <w:start w:val="1"/>
+      <w:numFmt w:val="bullet"/>
+      <w:lvlText w:val="o"/>
+      <w:lvlJc w:val="left"/>
+      <w:pPr>
+        <w:ind w:left="1788" w:hanging="360"/>
+      </w:pPr>
+      <w:rPr>
+        <w:rFonts w:ascii="Courier New" w:hAnsi="Courier New" w:cs="Courier New" w:hint="default"/>
+      </w:rPr>
+    </w:lvl>
+    <w:lvl w:ilvl="2" w:tplc="040C0005" w:tentative="1">
+      <w:start w:val="1"/>
+      <w:numFmt w:val="bullet"/>
+      <w:lvlText w:val=""/>
+      <w:lvlJc w:val="left"/>
+      <w:pPr>
+        <w:ind w:left="2508" w:hanging="360"/>
+      </w:pPr>
+      <w:rPr>
+        <w:rFonts w:ascii="Wingdings" w:hAnsi="Wingdings" w:hint="default"/>
+      </w:rPr>
+    </w:lvl>
+    <w:lvl w:ilvl="3" w:tplc="040C0001" w:tentative="1">
+      <w:start w:val="1"/>
+      <w:numFmt w:val="bullet"/>
+      <w:lvlText w:val=""/>
+      <w:lvlJc w:val="left"/>
+      <w:pPr>
+        <w:ind w:left="3228" w:hanging="360"/>
+      </w:pPr>
+      <w:rPr>
+        <w:rFonts w:ascii="Symbol" w:hAnsi="Symbol" w:hint="default"/>
+      </w:rPr>
+    </w:lvl>
+    <w:lvl w:ilvl="4" w:tplc="040C0003" w:tentative="1">
+      <w:start w:val="1"/>
+      <w:numFmt w:val="bullet"/>
+      <w:lvlText w:val="o"/>
+      <w:lvlJc w:val="left"/>
+      <w:pPr>
+        <w:ind w:left="3948" w:hanging="360"/>
+      </w:pPr>
+      <w:rPr>
+        <w:rFonts w:ascii="Courier New" w:hAnsi="Courier New" w:cs="Courier New" w:hint="default"/>
+      </w:rPr>
+    </w:lvl>
+    <w:lvl w:ilvl="5" w:tplc="040C0005" w:tentative="1">
+      <w:start w:val="1"/>
+      <w:numFmt w:val="bullet"/>
+      <w:lvlText w:val=""/>
+      <w:lvlJc w:val="left"/>
+      <w:pPr>
+        <w:ind w:left="4668" w:hanging="360"/>
+      </w:pPr>
+      <w:rPr>
+        <w:rFonts w:ascii="Wingdings" w:hAnsi="Wingdings" w:hint="default"/>
+      </w:rPr>
+    </w:lvl>
+    <w:lvl w:ilvl="6" w:tplc="040C0001" w:tentative="1">
+      <w:start w:val="1"/>
+      <w:numFmt w:val="bullet"/>
+      <w:lvlText w:val=""/>
+      <w:lvlJc w:val="left"/>
+      <w:pPr>
+        <w:ind w:left="5388" w:hanging="360"/>
+      </w:pPr>
+      <w:rPr>
+        <w:rFonts w:ascii="Symbol" w:hAnsi="Symbol" w:hint="default"/>
+      </w:rPr>
+    </w:lvl>
+    <w:lvl w:ilvl="7" w:tplc="040C0003" w:tentative="1">
+      <w:start w:val="1"/>
+      <w:numFmt w:val="bullet"/>
+      <w:lvlText w:val="o"/>
+      <w:lvlJc w:val="left"/>
+      <w:pPr>
+        <w:ind w:left="6108" w:hanging="360"/>
+      </w:pPr>
+      <w:rPr>
+        <w:rFonts w:ascii="Courier New" w:hAnsi="Courier New" w:cs="Courier New" w:hint="default"/>
+      </w:rPr>
+    </w:lvl>
+    <w:lvl w:ilvl="8" w:tplc="040C0005" w:tentative="1">
+      <w:start w:val="1"/>
+      <w:numFmt w:val="bullet"/>
+      <w:lvlText w:val=""/>
+      <w:lvlJc w:val="left"/>
+      <w:pPr>
+        <w:ind w:left="6828" w:hanging="360"/>
+      </w:pPr>
+      <w:rPr>
+        <w:rFonts w:ascii="Wingdings" w:hAnsi="Wingdings" w:hint="default"/>
+      </w:rPr>
+    </w:lvl>
+  </w:abstractNum>
   <w:num w:numId="1">
+    <w:abstractNumId w:val="1"/>
+  </w:num>
+  <w:num w:numId="2">
+    <w:abstractNumId w:val="2"/>
+  </w:num>
+  <w:num w:numId="3">
     <w:abstractNumId w:val="0"/>
   </w:num>
 </w:numbering>

</xml_diff>

<commit_message>
modif rapport à la fin conclusion
</commit_message>
<xml_diff>
--- a/rapport projet java.docx
+++ b/rapport projet java.docx
@@ -1655,12 +1655,7 @@
         <w:jc w:val="both"/>
       </w:pPr>
       <w:r>
-        <w:t xml:space="preserve">Traiter tous les cas était indispensable pour éviter de mauvaises surprises et pouvoir anticiper les choix des utilisateurs du programme et éviter les « choses </w:t>
-      </w:r>
-      <w:bookmarkStart w:id="0" w:name="_GoBack"/>
-      <w:bookmarkEnd w:id="0"/>
-      <w:r>
-        <w:t xml:space="preserve">absurdes » dans nos histoires. L’étude des différents cas que j’ai pu mener est nettement observable notamment dans les méthodes de </w:t>
+        <w:t xml:space="preserve">Traiter tous les cas était indispensable pour éviter de mauvaises surprises et pouvoir anticiper les choix des utilisateurs du programme et éviter les « choses absurdes » dans nos histoires. L’étude des différents cas que j’ai pu mener est nettement observable notamment dans les méthodes de </w:t>
       </w:r>
       <w:r>
         <w:rPr>
@@ -2040,6 +2035,26 @@
     <w:p>
       <w:pPr>
         <w:jc w:val="both"/>
+      </w:pPr>
+      <w:r>
+        <w:t>Enfin, pour tester le programme, deux scénarios possibles ont été créés, il suffit d’entrer 1 ou 2 pour y accéder à la lancée du programme. Deux histoires différentes vont alors s’afficher à l’écran et être enregistrées dans un fichier texte.</w:t>
+      </w:r>
+    </w:p>
+    <w:p>
+      <w:pPr>
+        <w:jc w:val="both"/>
+        <w:rPr>
+          <w:sz w:val="28"/>
+          <w:szCs w:val="28"/>
+          <w:u w:val="double"/>
+        </w:rPr>
+      </w:pPr>
+      <w:bookmarkStart w:id="0" w:name="_GoBack"/>
+      <w:bookmarkEnd w:id="0"/>
+    </w:p>
+    <w:p>
+      <w:pPr>
+        <w:jc w:val="both"/>
         <w:rPr>
           <w:sz w:val="28"/>
           <w:szCs w:val="28"/>
@@ -2126,36 +2141,14 @@
           <w:u w:val="double"/>
         </w:rPr>
       </w:pPr>
-    </w:p>
-    <w:p>
-      <w:pPr>
-        <w:jc w:val="both"/>
+      <w:r>
         <w:rPr>
           <w:sz w:val="28"/>
           <w:szCs w:val="28"/>
           <w:u w:val="double"/>
         </w:rPr>
-      </w:pPr>
-    </w:p>
-    <w:p>
-      <w:pPr>
-        <w:jc w:val="both"/>
-        <w:rPr>
-          <w:sz w:val="28"/>
-          <w:szCs w:val="28"/>
-          <w:u w:val="double"/>
-        </w:rPr>
-      </w:pPr>
-    </w:p>
-    <w:p>
-      <w:pPr>
-        <w:jc w:val="both"/>
-        <w:rPr>
-          <w:sz w:val="28"/>
-          <w:szCs w:val="28"/>
-          <w:u w:val="double"/>
-        </w:rPr>
-      </w:pPr>
+        <w:br/>
+      </w:r>
     </w:p>
     <w:p>
       <w:pPr>
@@ -11617,19 +11610,7 @@
       </w:pPr>
       <w:r>
         <w:lastRenderedPageBreak/>
-        <w:t>#############</w:t>
-      </w:r>
-      <w:r>
-        <w:t>################</w:t>
-      </w:r>
-      <w:r>
-        <w:t>#----DOCUMENTATION----####</w:t>
-      </w:r>
-      <w:r>
-        <w:t>################</w:t>
-      </w:r>
-      <w:r>
-        <w:t xml:space="preserve">############ </w:t>
+        <w:t xml:space="preserve">##############################----DOCUMENTATION----################################ </w:t>
       </w:r>
     </w:p>
     <w:p>
@@ -11645,14 +11626,7 @@
           <w:i/>
           <w:u w:val="single"/>
         </w:rPr>
-        <w:t>Généralités</w:t>
-      </w:r>
-      <w:r>
-        <w:rPr>
-          <w:i/>
-          <w:u w:val="single"/>
-        </w:rPr>
-        <w:t xml:space="preserve"> : </w:t>
+        <w:t xml:space="preserve">Généralités : </w:t>
       </w:r>
     </w:p>
     <w:p>
@@ -13280,6 +13254,7 @@
   <w:style w:type="character" w:default="1" w:styleId="Policepardfaut">
     <w:name w:val="Default Paragraph Font"/>
     <w:uiPriority w:val="1"/>
+    <w:semiHidden/>
     <w:unhideWhenUsed/>
   </w:style>
   <w:style w:type="table" w:default="1" w:styleId="TableauNormal">

</xml_diff>